<commit_message>
feat: alterando a organização e adcionando arquivo
</commit_message>
<xml_diff>
--- a/Planejamento de Entregas das Sprints/Planejamento de Entrega da Sprint.docx
+++ b/Planejamento de Entregas das Sprints/Planejamento de Entrega da Sprint.docx
@@ -759,6 +759,30 @@
         </w:rPr>
         <w:t>de Uso</w:t>
       </w:r>
+      <w:r>
+        <w:rPr>
+          <w:sz w:val="24"/>
+        </w:rPr>
+        <w:t xml:space="preserve"> (Gabriel, Mateus e</w:t>
+      </w:r>
+      <w:r>
+        <w:rPr>
+          <w:sz w:val="24"/>
+        </w:rPr>
+        <w:t xml:space="preserve"> Luan</w:t>
+      </w:r>
+      <w:r>
+        <w:rPr>
+          <w:sz w:val="24"/>
+        </w:rPr>
+        <w:t>a</w:t>
+      </w:r>
+      <w:r>
+        <w:rPr>
+          <w:sz w:val="24"/>
+        </w:rPr>
+        <w:t>)</w:t>
+      </w:r>
     </w:p>
     <w:p>
       <w:pPr>
@@ -768,83 +792,86 @@
           <w:numId w:val="7"/>
         </w:numPr>
         <w:tabs>
-          <w:tab w:val="left" w:pos="1686"/>
+          <w:tab w:val="left" w:pos="975"/>
         </w:tabs>
-        <w:rPr>
-          <w:sz w:val="24"/>
-        </w:rPr>
-      </w:pPr>
-      <w:r>
-        <w:rPr>
-          <w:sz w:val="24"/>
-        </w:rPr>
-        <w:t>Ciclo</w:t>
-      </w:r>
-      <w:r>
-        <w:rPr>
-          <w:spacing w:val="-6"/>
-          <w:sz w:val="24"/>
-        </w:rPr>
-        <w:t xml:space="preserve"> </w:t>
-      </w:r>
-      <w:r>
-        <w:rPr>
-          <w:sz w:val="24"/>
-        </w:rPr>
-        <w:t>de</w:t>
-      </w:r>
-      <w:r>
-        <w:rPr>
-          <w:spacing w:val="-2"/>
-          <w:sz w:val="24"/>
-        </w:rPr>
-        <w:t xml:space="preserve"> </w:t>
-      </w:r>
-      <w:r>
-        <w:rPr>
-          <w:sz w:val="24"/>
-        </w:rPr>
-        <w:t>Desenvolvimento do</w:t>
-      </w:r>
-      <w:r>
-        <w:rPr>
-          <w:spacing w:val="-2"/>
-          <w:sz w:val="24"/>
-        </w:rPr>
-        <w:t xml:space="preserve"> </w:t>
-      </w:r>
-      <w:r>
-        <w:rPr>
-          <w:sz w:val="24"/>
-        </w:rPr>
-        <w:t>Sistema</w:t>
-      </w:r>
-      <w:r>
-        <w:rPr>
-          <w:spacing w:val="-2"/>
-          <w:sz w:val="24"/>
-        </w:rPr>
-        <w:t xml:space="preserve"> </w:t>
-      </w:r>
-      <w:r>
-        <w:rPr>
-          <w:sz w:val="24"/>
-        </w:rPr>
-        <w:t>(</w:t>
+        <w:spacing w:before="204"/>
+        <w:rPr>
+          <w:sz w:val="24"/>
+        </w:rPr>
+      </w:pPr>
+      <w:r>
+        <w:rPr>
+          <w:sz w:val="24"/>
+        </w:rPr>
+        <w:t>O</w:t>
+      </w:r>
+      <w:r>
+        <w:rPr>
+          <w:spacing w:val="-3"/>
+          <w:sz w:val="24"/>
+        </w:rPr>
+        <w:t xml:space="preserve"> </w:t>
+      </w:r>
+      <w:r>
+        <w:rPr>
+          <w:sz w:val="24"/>
+        </w:rPr>
+        <w:t>Diagrama</w:t>
+      </w:r>
+      <w:r>
+        <w:rPr>
+          <w:spacing w:val="-3"/>
+          <w:sz w:val="24"/>
+        </w:rPr>
+        <w:t xml:space="preserve"> </w:t>
+      </w:r>
+      <w:r>
+        <w:rPr>
+          <w:sz w:val="24"/>
+        </w:rPr>
+        <w:t>ER</w:t>
+      </w:r>
+      <w:r>
+        <w:rPr>
+          <w:sz w:val="24"/>
+        </w:rPr>
+        <w:t xml:space="preserve"> (</w:t>
       </w:r>
       <w:proofErr w:type="spellStart"/>
       <w:r>
         <w:rPr>
           <w:sz w:val="24"/>
         </w:rPr>
-        <w:t>backlogs</w:t>
+        <w:t>Arieli</w:t>
       </w:r>
       <w:proofErr w:type="spellEnd"/>
       <w:r>
         <w:rPr>
           <w:sz w:val="24"/>
         </w:rPr>
-        <w:t>-sprints)</w:t>
+        <w:t xml:space="preserve"> e Beatriz)</w:t>
+      </w:r>
+    </w:p>
+    <w:p>
+      <w:pPr>
+        <w:pStyle w:val="PargrafodaLista"/>
+        <w:numPr>
+          <w:ilvl w:val="0"/>
+          <w:numId w:val="7"/>
+        </w:numPr>
+        <w:tabs>
+          <w:tab w:val="left" w:pos="975"/>
+        </w:tabs>
+        <w:spacing w:before="204"/>
+        <w:rPr>
+          <w:sz w:val="24"/>
+        </w:rPr>
+      </w:pPr>
+      <w:r>
+        <w:rPr>
+          <w:sz w:val="24"/>
+        </w:rPr>
+        <w:t>Introdução (Fábio)</w:t>
       </w:r>
     </w:p>
     <w:p>
@@ -1030,54 +1057,6 @@
       <w:proofErr w:type="spellEnd"/>
       <w:r>
         <w:t xml:space="preserve"> para o cadastro dos itens no banco. No segundo semestre, o sistema deverá ser implementado</w:t>
-      </w:r>
-    </w:p>
-    <w:p>
-      <w:pPr>
-        <w:pStyle w:val="PargrafodaLista"/>
-        <w:numPr>
-          <w:ilvl w:val="0"/>
-          <w:numId w:val="4"/>
-        </w:numPr>
-        <w:tabs>
-          <w:tab w:val="left" w:pos="975"/>
-        </w:tabs>
-        <w:spacing w:before="204"/>
-        <w:rPr>
-          <w:sz w:val="24"/>
-        </w:rPr>
-      </w:pPr>
-      <w:r>
-        <w:rPr>
-          <w:sz w:val="24"/>
-        </w:rPr>
-        <w:t>O</w:t>
-      </w:r>
-      <w:r>
-        <w:rPr>
-          <w:spacing w:val="-3"/>
-          <w:sz w:val="24"/>
-        </w:rPr>
-        <w:t xml:space="preserve"> </w:t>
-      </w:r>
-      <w:r>
-        <w:rPr>
-          <w:sz w:val="24"/>
-        </w:rPr>
-        <w:t>Diagrama</w:t>
-      </w:r>
-      <w:r>
-        <w:rPr>
-          <w:spacing w:val="-3"/>
-          <w:sz w:val="24"/>
-        </w:rPr>
-        <w:t xml:space="preserve"> </w:t>
-      </w:r>
-      <w:r>
-        <w:rPr>
-          <w:sz w:val="24"/>
-        </w:rPr>
-        <w:t>ER</w:t>
       </w:r>
     </w:p>
     <w:p>

</xml_diff>